<commit_message>
Update revisi aktualisasi SAKTI
</commit_message>
<xml_diff>
--- a/Surat_Template.docx
+++ b/Surat_Template.docx
@@ -13,6 +13,9 @@
           <w:rFonts w:ascii="Arial" w:hAnsi="Arial" w:cs="Arial"/>
         </w:rPr>
       </w:pPr>
+      <w:r>
+        <w:tab/>
+      </w:r>
       <w:r>
         <w:t xml:space="preserve">                                                </w:t>
       </w:r>
@@ -3176,7 +3179,199 @@
           <w:rFonts w:ascii="Arial" w:hAnsi="Arial" w:cs="Arial"/>
         </w:rPr>
       </w:pPr>
+      <w:r>
+        <w:rPr>
+          <w:rFonts w:ascii="Arial" w:hAnsi="Arial" w:cs="Arial"/>
+        </w:rPr>
+        <w:br w:type="page"/>
+      </w:r>
     </w:p>
+    <w:p>
+      <w:pPr>
+        <w:rPr>
+          <w:rFonts w:ascii="Arial" w:hAnsi="Arial" w:cs="Arial"/>
+        </w:rPr>
+      </w:pPr>
+      <w:r>
+        <w:rPr>
+          <w:rFonts w:ascii="Arial" w:hAnsi="Arial" w:cs="Arial"/>
+        </w:rPr>
+        <w:lastRenderedPageBreak/>
+        <w:t xml:space="preserve">Foto </w:t>
+      </w:r>
+      <w:proofErr w:type="spellStart"/>
+      <w:proofErr w:type="gramStart"/>
+      <w:r>
+        <w:rPr>
+          <w:rFonts w:ascii="Arial" w:hAnsi="Arial" w:cs="Arial"/>
+        </w:rPr>
+        <w:t>Terdakwa</w:t>
+      </w:r>
+      <w:proofErr w:type="spellEnd"/>
+      <w:r>
+        <w:rPr>
+          <w:rFonts w:ascii="Arial" w:hAnsi="Arial" w:cs="Arial"/>
+        </w:rPr>
+        <w:t xml:space="preserve"> :</w:t>
+      </w:r>
+      <w:proofErr w:type="gramEnd"/>
+    </w:p>
+    <w:tbl>
+      <w:tblPr>
+        <w:tblStyle w:val="TableGrid"/>
+        <w:tblW w:w="0" w:type="auto"/>
+        <w:tblBorders>
+          <w:top w:val="none" w:sz="0" w:space="0" w:color="auto"/>
+          <w:left w:val="none" w:sz="0" w:space="0" w:color="auto"/>
+          <w:bottom w:val="none" w:sz="0" w:space="0" w:color="auto"/>
+          <w:right w:val="none" w:sz="0" w:space="0" w:color="auto"/>
+          <w:insideH w:val="none" w:sz="0" w:space="0" w:color="auto"/>
+          <w:insideV w:val="none" w:sz="0" w:space="0" w:color="auto"/>
+        </w:tblBorders>
+        <w:tblLook w:val="04A0" w:firstRow="1" w:lastRow="0" w:firstColumn="1" w:lastColumn="0" w:noHBand="0" w:noVBand="1"/>
+      </w:tblPr>
+      <w:tblGrid>
+        <w:gridCol w:w="5665"/>
+      </w:tblGrid>
+      <w:tr>
+        <w:trPr>
+          <w:trHeight w:val="6304"/>
+        </w:trPr>
+        <w:tc>
+          <w:tcPr>
+            <w:tcW w:w="5665" w:type="dxa"/>
+          </w:tcPr>
+          <w:p>
+            <w:pPr>
+              <w:rPr>
+                <w:rFonts w:ascii="Arial" w:hAnsi="Arial" w:cs="Arial"/>
+              </w:rPr>
+            </w:pPr>
+            <w:r>
+              <w:rPr>
+                <w:rFonts w:ascii="Arial" w:hAnsi="Arial" w:cs="Arial"/>
+              </w:rPr>
+              <w:t>{{</w:t>
+            </w:r>
+            <w:proofErr w:type="spellStart"/>
+            <w:r>
+              <w:rPr>
+                <w:rFonts w:ascii="Arial" w:hAnsi="Arial" w:cs="Arial"/>
+              </w:rPr>
+              <w:t>foto_terdakwa</w:t>
+            </w:r>
+            <w:proofErr w:type="spellEnd"/>
+            <w:r>
+              <w:rPr>
+                <w:rFonts w:ascii="Arial" w:hAnsi="Arial" w:cs="Arial"/>
+              </w:rPr>
+              <w:t>}}</w:t>
+            </w:r>
+          </w:p>
+        </w:tc>
+      </w:tr>
+    </w:tbl>
+    <w:p>
+      <w:pPr>
+        <w:rPr>
+          <w:rFonts w:ascii="Arial" w:hAnsi="Arial" w:cs="Arial"/>
+        </w:rPr>
+      </w:pPr>
+      <w:r>
+        <w:rPr>
+          <w:rFonts w:ascii="Arial" w:hAnsi="Arial" w:cs="Arial"/>
+        </w:rPr>
+        <w:t xml:space="preserve"> </w:t>
+      </w:r>
+    </w:p>
+    <w:p>
+      <w:pPr>
+        <w:rPr>
+          <w:rFonts w:ascii="Arial" w:hAnsi="Arial" w:cs="Arial"/>
+        </w:rPr>
+      </w:pPr>
+      <w:r>
+        <w:rPr>
+          <w:rFonts w:ascii="Arial" w:hAnsi="Arial" w:cs="Arial"/>
+        </w:rPr>
+        <w:t xml:space="preserve">Foto </w:t>
+      </w:r>
+      <w:proofErr w:type="gramStart"/>
+      <w:r>
+        <w:rPr>
+          <w:rFonts w:ascii="Arial" w:hAnsi="Arial" w:cs="Arial"/>
+        </w:rPr>
+        <w:t>Pengunjung</w:t>
+      </w:r>
+      <w:r>
+        <w:rPr>
+          <w:rFonts w:ascii="Arial" w:hAnsi="Arial" w:cs="Arial"/>
+        </w:rPr>
+        <w:t xml:space="preserve"> :</w:t>
+      </w:r>
+      <w:proofErr w:type="gramEnd"/>
+    </w:p>
+    <w:tbl>
+      <w:tblPr>
+        <w:tblStyle w:val="TableGrid"/>
+        <w:tblW w:w="0" w:type="auto"/>
+        <w:tblBorders>
+          <w:top w:val="none" w:sz="0" w:space="0" w:color="auto"/>
+          <w:left w:val="none" w:sz="0" w:space="0" w:color="auto"/>
+          <w:bottom w:val="none" w:sz="0" w:space="0" w:color="auto"/>
+          <w:right w:val="none" w:sz="0" w:space="0" w:color="auto"/>
+          <w:insideH w:val="none" w:sz="0" w:space="0" w:color="auto"/>
+          <w:insideV w:val="none" w:sz="0" w:space="0" w:color="auto"/>
+        </w:tblBorders>
+        <w:tblLook w:val="04A0" w:firstRow="1" w:lastRow="0" w:firstColumn="1" w:lastColumn="0" w:noHBand="0" w:noVBand="1"/>
+      </w:tblPr>
+      <w:tblGrid>
+        <w:gridCol w:w="5665"/>
+      </w:tblGrid>
+      <w:tr>
+        <w:trPr>
+          <w:trHeight w:val="6304"/>
+        </w:trPr>
+        <w:tc>
+          <w:tcPr>
+            <w:tcW w:w="5665" w:type="dxa"/>
+          </w:tcPr>
+          <w:p>
+            <w:pPr>
+              <w:rPr>
+                <w:rFonts w:ascii="Arial" w:hAnsi="Arial" w:cs="Arial"/>
+              </w:rPr>
+            </w:pPr>
+            <w:r>
+              <w:rPr>
+                <w:rFonts w:ascii="Arial" w:hAnsi="Arial" w:cs="Arial"/>
+              </w:rPr>
+              <w:t>{{</w:t>
+            </w:r>
+            <w:proofErr w:type="spellStart"/>
+            <w:r>
+              <w:rPr>
+                <w:rFonts w:ascii="Arial" w:hAnsi="Arial" w:cs="Arial"/>
+              </w:rPr>
+              <w:t>foto_</w:t>
+            </w:r>
+            <w:r>
+              <w:rPr>
+                <w:rFonts w:ascii="Arial" w:hAnsi="Arial" w:cs="Arial"/>
+              </w:rPr>
+              <w:t>pengunjung</w:t>
+            </w:r>
+            <w:proofErr w:type="spellEnd"/>
+            <w:r>
+              <w:rPr>
+                <w:rFonts w:ascii="Arial" w:hAnsi="Arial" w:cs="Arial"/>
+              </w:rPr>
+              <w:t>}}</w:t>
+            </w:r>
+          </w:p>
+        </w:tc>
+      </w:tr>
+    </w:tbl>
     <w:p>
       <w:pPr>
         <w:tabs>
@@ -4546,7 +4741,7 @@
   <w:style w:type="paragraph" w:default="1" w:styleId="Normal">
     <w:name w:val="Normal"/>
     <w:qFormat/>
-    <w:rsid w:val="00295E43"/>
+    <w:rsid w:val="001D7D2A"/>
   </w:style>
   <w:style w:type="paragraph" w:styleId="Heading1">
     <w:name w:val="heading 1"/>

</xml_diff>